<commit_message>
plně funkční prezentace & aktualizovaný návod
</commit_message>
<xml_diff>
--- a/Návod ke galerii.docx
+++ b/Návod ke galerii.docx
@@ -684,17 +684,16 @@
     </w:p>
     <w:p>
       <w:r>
-        <w:t xml:space="preserve">Jakmile budete mít připravené obrázky, spusťte Galerii dvojklikem levého tlačítka myši na ikonku kávového šálku. Otevře se následující okno. </w:t>
-      </w:r>
-      <w:r>
-        <w:rPr>
-          <w:noProof/>
-        </w:rPr>
+        <w:t>Jakmile budete mít připravené obrázky, spusťte Galerii dvojklikem levého tlačítka myši na ikonku kávového šálku. Otevře se následující okno.</w:t>
+      </w:r>
+    </w:p>
+    <w:p>
+      <w:r>
         <w:drawing>
-          <wp:inline distT="0" distB="0" distL="0" distR="0" wp14:anchorId="648BDF5D" wp14:editId="114F2005">
-            <wp:extent cx="5731510" cy="4599940"/>
-            <wp:effectExtent l="0" t="0" r="2540" b="0"/>
-            <wp:docPr id="11" name="Obrázek 11"/>
+          <wp:inline distT="0" distB="0" distL="0" distR="0" wp14:anchorId="461F0CCC" wp14:editId="223B7F63">
+            <wp:extent cx="5731510" cy="4601210"/>
+            <wp:effectExtent l="0" t="0" r="2540" b="8890"/>
+            <wp:docPr id="14" name="Obrázek 14"/>
             <wp:cNvGraphicFramePr>
               <a:graphicFrameLocks xmlns:a="http://schemas.openxmlformats.org/drawingml/2006/main" noChangeAspect="1"/>
             </wp:cNvGraphicFramePr>
@@ -706,7 +705,13 @@
                     <pic:cNvPicPr/>
                   </pic:nvPicPr>
                   <pic:blipFill>
-                    <a:blip r:embed="rId9"/>
+                    <a:blip r:embed="rId9">
+                      <a:extLst>
+                        <a:ext uri="{28A0092B-C50C-407E-A947-70E740481C1C}">
+                          <a14:useLocalDpi xmlns:a14="http://schemas.microsoft.com/office/drawing/2010/main" val="0"/>
+                        </a:ext>
+                      </a:extLst>
+                    </a:blip>
                     <a:stretch>
                       <a:fillRect/>
                     </a:stretch>
@@ -714,7 +719,7 @@
                   <pic:spPr>
                     <a:xfrm>
                       <a:off x="0" y="0"/>
-                      <a:ext cx="5731510" cy="4599940"/>
+                      <a:ext cx="5731510" cy="4601210"/>
                     </a:xfrm>
                     <a:prstGeom prst="rect">
                       <a:avLst/>
@@ -745,11 +750,9 @@
       <w:pPr>
         <w:pStyle w:val="Nadpis2"/>
       </w:pPr>
-      <w:bookmarkStart w:id="3" w:name="_Toc118887350"/>
-      <w:r>
-        <w:t>Nastavení</w:t>
-      </w:r>
-      <w:bookmarkEnd w:id="3"/>
+      <w:r>
+        <w:t>Kosmetické nastavení</w:t>
+      </w:r>
     </w:p>
     <w:p>
       <w:r>
@@ -763,11 +766,30 @@
       <w:pPr>
         <w:pStyle w:val="Nadpis2"/>
       </w:pPr>
-      <w:bookmarkStart w:id="4" w:name="_Toc118887351"/>
-      <w:r>
-        <w:t>Ikony obrázků</w:t>
-      </w:r>
-      <w:bookmarkEnd w:id="4"/>
+      <w:r>
+        <w:t>Módy</w:t>
+      </w:r>
+      <w:r>
+        <w:t xml:space="preserve"> a jejich nastavení</w:t>
+      </w:r>
+    </w:p>
+    <w:p>
+      <w:r>
+        <w:t>Abyste mohli galerii používat přesně podle svého, máte na výběr ze dvou zobrazovacích módů – jeden obrázek a prezentace</w:t>
+      </w:r>
+    </w:p>
+    <w:p>
+      <w:pPr>
+        <w:pStyle w:val="Nadpis3"/>
+      </w:pPr>
+      <w:r>
+        <w:t>Mód jeden obrázek</w:t>
+      </w:r>
+    </w:p>
+    <w:p>
+      <w:r>
+        <w:t>V režimu jeden obrázek se vám zobrazí seznam všech obrázků ve složce. Jejich velikost můžete upravit v kosmetickém nastavení.</w:t>
+      </w:r>
     </w:p>
     <w:p>
       <w:pPr>
@@ -834,13 +856,119 @@
     </w:p>
     <w:p>
       <w:pPr>
+        <w:pStyle w:val="Nadpis3"/>
+        <w:rPr>
+          <w:noProof/>
+        </w:rPr>
+      </w:pPr>
+      <w:r>
+        <w:rPr>
+          <w:noProof/>
+        </w:rPr>
+        <w:t>Prezentační mód</w:t>
+      </w:r>
+    </w:p>
+    <w:p>
+      <w:r>
+        <w:t>Kouzlo prezentačního módu spočívá v automatické obměně některých, nebo všech obrázků ze složky v pravidelném intervalu, který si zvolíte.</w:t>
+      </w:r>
+    </w:p>
+    <w:p>
+      <w:pPr>
+        <w:pStyle w:val="Nadpis4"/>
+      </w:pPr>
+      <w:r>
+        <w:t>Nastavování prezentačního módu</w:t>
+      </w:r>
+    </w:p>
+    <w:p>
+      <w:r>
+        <w:drawing>
+          <wp:anchor distT="0" distB="0" distL="114300" distR="114300" simplePos="0" relativeHeight="251659264" behindDoc="0" locked="0" layoutInCell="1" allowOverlap="1" wp14:anchorId="6FD9FC74" wp14:editId="147558EE">
+            <wp:simplePos x="0" y="0"/>
+            <wp:positionH relativeFrom="margin">
+              <wp:align>right</wp:align>
+            </wp:positionH>
+            <wp:positionV relativeFrom="paragraph">
+              <wp:posOffset>582930</wp:posOffset>
+            </wp:positionV>
+            <wp:extent cx="5731510" cy="4601210"/>
+            <wp:effectExtent l="0" t="0" r="2540" b="8890"/>
+            <wp:wrapSquare wrapText="bothSides"/>
+            <wp:docPr id="15" name="Obrázek 15"/>
+            <wp:cNvGraphicFramePr>
+              <a:graphicFrameLocks xmlns:a="http://schemas.openxmlformats.org/drawingml/2006/main" noChangeAspect="1"/>
+            </wp:cNvGraphicFramePr>
+            <a:graphic xmlns:a="http://schemas.openxmlformats.org/drawingml/2006/main">
+              <a:graphicData uri="http://schemas.openxmlformats.org/drawingml/2006/picture">
+                <pic:pic xmlns:pic="http://schemas.openxmlformats.org/drawingml/2006/picture">
+                  <pic:nvPicPr>
+                    <pic:cNvPr id="1" name=""/>
+                    <pic:cNvPicPr/>
+                  </pic:nvPicPr>
+                  <pic:blipFill>
+                    <a:blip r:embed="rId11">
+                      <a:extLst>
+                        <a:ext uri="{28A0092B-C50C-407E-A947-70E740481C1C}">
+                          <a14:useLocalDpi xmlns:a14="http://schemas.microsoft.com/office/drawing/2010/main" val="0"/>
+                        </a:ext>
+                      </a:extLst>
+                    </a:blip>
+                    <a:stretch>
+                      <a:fillRect/>
+                    </a:stretch>
+                  </pic:blipFill>
+                  <pic:spPr>
+                    <a:xfrm>
+                      <a:off x="0" y="0"/>
+                      <a:ext cx="5731510" cy="4601210"/>
+                    </a:xfrm>
+                    <a:prstGeom prst="rect">
+                      <a:avLst/>
+                    </a:prstGeom>
+                  </pic:spPr>
+                </pic:pic>
+              </a:graphicData>
+            </a:graphic>
+          </wp:anchor>
+        </w:drawing>
+      </w:r>
+      <w:r>
+        <w:t xml:space="preserve">Aby se obrázky prezentovaly přesně </w:t>
+      </w:r>
+      <w:r>
+        <w:t xml:space="preserve">podle vašich představ, nejdřív si jej musíte nastavit. </w:t>
+      </w:r>
+      <w:r>
+        <w:t>Po zvolení intervalu obměny obrázků</w:t>
+      </w:r>
+      <w:r>
+        <w:t xml:space="preserve"> zvolte mód výběru obrázků pro prezentaci. Všechny ikony obrázků zšednou, a vy si je můžete kliknutím zvolit pro prezentaci.</w:t>
+      </w:r>
+    </w:p>
+    <w:p/>
+    <w:p>
+      <w:pPr>
+        <w:pStyle w:val="Nadpis4"/>
+      </w:pPr>
+      <w:r>
+        <w:t>Prezentování v prezentačním módu</w:t>
+      </w:r>
+    </w:p>
+    <w:p>
+      <w:r>
+        <w:t>Jakmile jste zvolili všechny obrázky, které chcete prezentovat, změňte mód na prezentační. Obrázky se nyní budou prezentovat, jako byste je sami volili v módu jednoho obrázku. Pro ukončení prezentačního módu klikněte na zobrazený obrázek, mód se automaticky změní na mód jednoho obrázku.</w:t>
+      </w:r>
+    </w:p>
+    <w:p>
+      <w:pPr>
         <w:pStyle w:val="Nadpis1"/>
       </w:pPr>
-      <w:bookmarkStart w:id="5" w:name="_Toc118887352"/>
+      <w:bookmarkStart w:id="3" w:name="_Toc118887352"/>
       <w:r>
         <w:t>Zavírání programu</w:t>
       </w:r>
-      <w:bookmarkEnd w:id="5"/>
+      <w:bookmarkEnd w:id="3"/>
     </w:p>
     <w:p>
       <w:r>
@@ -860,8 +988,8 @@
       </w:r>
     </w:p>
     <w:sectPr>
-      <w:headerReference w:type="default" r:id="rId11"/>
-      <w:footerReference w:type="default" r:id="rId12"/>
+      <w:headerReference w:type="default" r:id="rId12"/>
+      <w:footerReference w:type="default" r:id="rId13"/>
       <w:pgSz w:w="11906" w:h="16838" w:code="9"/>
       <w:pgMar w:top="1440" w:right="1440" w:bottom="1440" w:left="1440" w:header="0" w:footer="94" w:gutter="0"/>
       <w:cols w:space="720"/>
@@ -2038,6 +2166,48 @@
       <w:szCs w:val="26"/>
     </w:rPr>
   </w:style>
+  <w:style w:type="paragraph" w:styleId="Nadpis3">
+    <w:name w:val="heading 3"/>
+    <w:basedOn w:val="Normln"/>
+    <w:next w:val="Normln"/>
+    <w:link w:val="Nadpis3Char"/>
+    <w:uiPriority w:val="9"/>
+    <w:unhideWhenUsed/>
+    <w:qFormat/>
+    <w:rsid w:val="007A6278"/>
+    <w:pPr>
+      <w:keepNext/>
+      <w:keepLines/>
+      <w:spacing w:before="40" w:after="0"/>
+      <w:outlineLvl w:val="2"/>
+    </w:pPr>
+    <w:rPr>
+      <w:rFonts w:asciiTheme="majorHAnsi" w:eastAsiaTheme="majorEastAsia" w:hAnsiTheme="majorHAnsi" w:cstheme="majorBidi"/>
+      <w:color w:val="1F3763" w:themeColor="accent1" w:themeShade="7F"/>
+    </w:rPr>
+  </w:style>
+  <w:style w:type="paragraph" w:styleId="Nadpis4">
+    <w:name w:val="heading 4"/>
+    <w:basedOn w:val="Normln"/>
+    <w:next w:val="Normln"/>
+    <w:link w:val="Nadpis4Char"/>
+    <w:uiPriority w:val="9"/>
+    <w:unhideWhenUsed/>
+    <w:qFormat/>
+    <w:rsid w:val="007A6278"/>
+    <w:pPr>
+      <w:keepNext/>
+      <w:keepLines/>
+      <w:spacing w:before="40" w:after="0"/>
+      <w:outlineLvl w:val="3"/>
+    </w:pPr>
+    <w:rPr>
+      <w:rFonts w:asciiTheme="majorHAnsi" w:eastAsiaTheme="majorEastAsia" w:hAnsiTheme="majorHAnsi" w:cstheme="majorBidi"/>
+      <w:i/>
+      <w:iCs/>
+      <w:color w:val="2F5496" w:themeColor="accent1" w:themeShade="BF"/>
+    </w:rPr>
+  </w:style>
   <w:style w:type="character" w:default="1" w:styleId="Standardnpsmoodstavce">
     <w:name w:val="Default Paragraph Font"/>
     <w:uiPriority w:val="1"/>
@@ -2238,6 +2408,36 @@
     <w:rPr>
       <w:color w:val="0563C1" w:themeColor="hyperlink"/>
       <w:u w:val="single"/>
+    </w:rPr>
+  </w:style>
+  <w:style w:type="character" w:customStyle="1" w:styleId="Nadpis3Char">
+    <w:name w:val="Nadpis 3 Char"/>
+    <w:basedOn w:val="Standardnpsmoodstavce"/>
+    <w:link w:val="Nadpis3"/>
+    <w:uiPriority w:val="9"/>
+    <w:rsid w:val="007A6278"/>
+    <w:rPr>
+      <w:rFonts w:asciiTheme="majorHAnsi" w:eastAsiaTheme="majorEastAsia" w:hAnsiTheme="majorHAnsi" w:cstheme="majorBidi"/>
+      <w:color w:val="1F3763" w:themeColor="accent1" w:themeShade="7F"/>
+      <w:sz w:val="24"/>
+      <w:szCs w:val="24"/>
+      <w:lang w:val="cs-CZ" w:eastAsia="ja-JP"/>
+    </w:rPr>
+  </w:style>
+  <w:style w:type="character" w:customStyle="1" w:styleId="Nadpis4Char">
+    <w:name w:val="Nadpis 4 Char"/>
+    <w:basedOn w:val="Standardnpsmoodstavce"/>
+    <w:link w:val="Nadpis4"/>
+    <w:uiPriority w:val="9"/>
+    <w:rsid w:val="007A6278"/>
+    <w:rPr>
+      <w:rFonts w:asciiTheme="majorHAnsi" w:eastAsiaTheme="majorEastAsia" w:hAnsiTheme="majorHAnsi" w:cstheme="majorBidi"/>
+      <w:i/>
+      <w:iCs/>
+      <w:color w:val="2F5496" w:themeColor="accent1" w:themeShade="BF"/>
+      <w:sz w:val="24"/>
+      <w:szCs w:val="24"/>
+      <w:lang w:val="cs-CZ" w:eastAsia="ja-JP"/>
     </w:rPr>
   </w:style>
 </w:styles>

</xml_diff>